<commit_message>
add link to summary
</commit_message>
<xml_diff>
--- a/Project Summary.docx
+++ b/Project Summary.docx
@@ -619,9 +619,16 @@
                   <w:rStyle w:val="Hyperlink"/>
                   <w:rFonts w:ascii="Montserrat" w:eastAsia="Montserrat" w:hAnsi="Montserrat" w:cs="Montserrat"/>
                 </w:rPr>
-                <w:t>https://github.com/awesomedeba10/AirBnb-Booking-Analysis---AlmaBetter-Capstone-Project</w:t>
+                <w:t>https://github.com/awesomedeba10/NYC-Taxi-Trip-Duration-Prediction---AlmaBetter-Capstone-Project</w:t>
               </w:r>
             </w:hyperlink>
+            <w:r>
+              <w:rPr>
+                <w:rFonts w:ascii="Montserrat" w:eastAsia="Montserrat" w:hAnsi="Montserrat" w:cs="Montserrat"/>
+                <w:color w:val="073763"/>
+              </w:rPr>
+              <w:t xml:space="preserve"> </w:t>
+            </w:r>
           </w:p>
           <w:p>
             <w:pPr>
@@ -662,6 +669,13 @@
                 <w:color w:val="073763"/>
               </w:rPr>
               <w:t xml:space="preserve">Drive Link: - </w:t>
+            </w:r>
+            <w:r>
+              <w:rPr>
+                <w:rFonts w:ascii="Montserrat" w:eastAsia="Montserrat" w:hAnsi="Montserrat" w:cs="Montserrat"/>
+                <w:color w:val="073763"/>
+              </w:rPr>
+              <w:t xml:space="preserve"> </w:t>
             </w:r>
             <w:hyperlink r:id="rId9" w:history="1">
               <w:r>

</xml_diff>